<commit_message>
Delete Project Charter version 2, Merge with original project charter
</commit_message>
<xml_diff>
--- a/Project Documentation/Project Charter/Project Charter Kelompok A2.docx
+++ b/Project Documentation/Project Charter/Project Charter Kelompok A2.docx
@@ -184,6 +184,8 @@
           <w:lang w:val="id-ID"/>
         </w:rPr>
       </w:pPr>
+      <w:bookmarkStart w:id="0" w:name="_GoBack"/>
+      <w:bookmarkEnd w:id="0"/>
     </w:p>
     <w:p>
       <w:pPr>
@@ -225,28 +227,7 @@
           <w:szCs w:val="28"/>
           <w:lang w:val="id-ID"/>
         </w:rPr>
-        <w:t>Menjadi seorang freelancer adalah salah satu kegiatan yang dilakukan berbagai kalangan masyarakat, mulai dari pelajar hingga professional. Sayangnya, terutama di Indonesia, produk aplikasi yang memfasilitasi freelancer dan vendor dalam mempromosikan kemampuannya belum dikenal baik oleh masyarakat.</w:t>
-      </w:r>
-      <w:r>
-        <w:rPr>
-          <w:szCs w:val="28"/>
-          <w:lang w:val="id-ID"/>
-        </w:rPr>
-        <w:t xml:space="preserve"> Sebagian besar masyarakat Indonesia masih mencari sumber daya manusia, outsourcing, freelancer atau vendor dari mulut ke mulut atau melalui kenalan.</w:t>
-      </w:r>
-      <w:r>
-        <w:rPr>
-          <w:szCs w:val="28"/>
-          <w:lang w:val="id-ID"/>
-        </w:rPr>
-        <w:t xml:space="preserve"> </w:t>
-      </w:r>
-      <w:r>
-        <w:rPr>
-          <w:szCs w:val="28"/>
-          <w:lang w:val="id-ID"/>
-        </w:rPr>
-        <w:t xml:space="preserve">Aplikasi yang sudah ada seperti freelancer.com, sribulancer.com, dan projects.co.id mengadopsi sistem </w:t>
+        <w:t xml:space="preserve">Menjadi seorang </w:t>
       </w:r>
       <w:r>
         <w:rPr>
@@ -254,6 +235,80 @@
           <w:szCs w:val="28"/>
           <w:lang w:val="id-ID"/>
         </w:rPr>
+        <w:t>freelancer</w:t>
+      </w:r>
+      <w:r>
+        <w:rPr>
+          <w:szCs w:val="28"/>
+          <w:lang w:val="id-ID"/>
+        </w:rPr>
+        <w:t xml:space="preserve"> adalah salah satu kegiatan yang dilakukan berbagai kalangan masyarakat, </w:t>
+      </w:r>
+      <w:r>
+        <w:rPr>
+          <w:szCs w:val="28"/>
+          <w:lang w:val="id-ID"/>
+        </w:rPr>
+        <w:t>mulai dari pelajar hingga profe</w:t>
+      </w:r>
+      <w:r>
+        <w:rPr>
+          <w:szCs w:val="28"/>
+          <w:lang w:val="id-ID"/>
+        </w:rPr>
+        <w:t xml:space="preserve">sional. Sayangnya, terutama di Indonesia, produk aplikasi yang memfasilitasi </w:t>
+      </w:r>
+      <w:r>
+        <w:rPr>
+          <w:i/>
+          <w:szCs w:val="28"/>
+          <w:lang w:val="id-ID"/>
+        </w:rPr>
+        <w:t>freelancer</w:t>
+      </w:r>
+      <w:r>
+        <w:rPr>
+          <w:szCs w:val="28"/>
+          <w:lang w:val="id-ID"/>
+        </w:rPr>
+        <w:t xml:space="preserve"> dan vendor dalam mempromosikan kemampuannya belum dikenal baik oleh masyarakat. Sebagian besar masyarakat Indonesia masih mencari sumber daya manusia, </w:t>
+      </w:r>
+      <w:r>
+        <w:rPr>
+          <w:i/>
+          <w:szCs w:val="28"/>
+          <w:lang w:val="id-ID"/>
+        </w:rPr>
+        <w:t>outsourcing</w:t>
+      </w:r>
+      <w:r>
+        <w:rPr>
+          <w:szCs w:val="28"/>
+          <w:lang w:val="id-ID"/>
+        </w:rPr>
+        <w:t xml:space="preserve">, </w:t>
+      </w:r>
+      <w:r>
+        <w:rPr>
+          <w:i/>
+          <w:szCs w:val="28"/>
+          <w:lang w:val="id-ID"/>
+        </w:rPr>
+        <w:t>freelancer</w:t>
+      </w:r>
+      <w:r>
+        <w:rPr>
+          <w:szCs w:val="28"/>
+          <w:lang w:val="id-ID"/>
+        </w:rPr>
+        <w:t xml:space="preserve"> atau vendor dari mulut ke mulut atau melalui kenalan. Aplikasi yang sudah ada seperti freelancer.com, sribulancer.com, dan projects.co.id mengadopsi sistem </w:t>
+      </w:r>
+      <w:r>
+        <w:rPr>
+          <w:i/>
+          <w:szCs w:val="28"/>
+          <w:lang w:val="id-ID"/>
+        </w:rPr>
         <w:t>bidding</w:t>
       </w:r>
       <w:r>
@@ -261,14 +316,52 @@
           <w:szCs w:val="28"/>
           <w:lang w:val="id-ID"/>
         </w:rPr>
-        <w:t xml:space="preserve"> yang tidak menjamin freelancer terpilih sehingga memiliki resiko pekerjaan</w:t>
-      </w:r>
-      <w:r>
-        <w:rPr>
-          <w:szCs w:val="28"/>
-          <w:lang w:val="id-ID"/>
-        </w:rPr>
-        <w:t xml:space="preserve"> yang dilakukannya tidak diterima</w:t>
+        <w:t xml:space="preserve"> yang tidak menjamin </w:t>
+      </w:r>
+      <w:r>
+        <w:rPr>
+          <w:i/>
+          <w:szCs w:val="28"/>
+          <w:lang w:val="id-ID"/>
+        </w:rPr>
+        <w:t>freelancer</w:t>
+      </w:r>
+      <w:r>
+        <w:rPr>
+          <w:szCs w:val="28"/>
+          <w:lang w:val="id-ID"/>
+        </w:rPr>
+        <w:t xml:space="preserve"> terpilih sehingga memiliki ri</w:t>
+      </w:r>
+      <w:r>
+        <w:rPr>
+          <w:szCs w:val="28"/>
+          <w:lang w:val="id-ID"/>
+        </w:rPr>
+        <w:t xml:space="preserve">siko pekerjaan yang dilakukannya tidak diterima. Sistem </w:t>
+      </w:r>
+      <w:r>
+        <w:rPr>
+          <w:i/>
+          <w:szCs w:val="28"/>
+          <w:lang w:val="id-ID"/>
+        </w:rPr>
+        <w:t>bidding</w:t>
+      </w:r>
+      <w:r>
+        <w:rPr>
+          <w:szCs w:val="28"/>
+          <w:lang w:val="id-ID"/>
+        </w:rPr>
+        <w:t xml:space="preserve"> tersebut juga memungkinkan masyarakat yang membuka lowongan pekerjaan tidak diminati oleh </w:t>
+      </w:r>
+      <w:r>
+        <w:rPr>
+          <w:i/>
+          <w:szCs w:val="28"/>
+          <w:lang w:val="id-ID"/>
+        </w:rPr>
+        <w:t>freelancer</w:t>
       </w:r>
       <w:r>
         <w:rPr>
@@ -276,28 +369,6 @@
           <w:lang w:val="id-ID"/>
         </w:rPr>
         <w:t>.</w:t>
-      </w:r>
-      <w:r>
-        <w:rPr>
-          <w:szCs w:val="28"/>
-          <w:lang w:val="id-ID"/>
-        </w:rPr>
-        <w:t xml:space="preserve"> Sistem </w:t>
-      </w:r>
-      <w:r>
-        <w:rPr>
-          <w:i/>
-          <w:szCs w:val="28"/>
-          <w:lang w:val="id-ID"/>
-        </w:rPr>
-        <w:t>bidding</w:t>
-      </w:r>
-      <w:r>
-        <w:rPr>
-          <w:szCs w:val="28"/>
-          <w:lang w:val="id-ID"/>
-        </w:rPr>
-        <w:t xml:space="preserve"> tersebut juga memungkinkan masyarakat yang membuka lowongan pekerjaan tidak diminati oleh freelancer.</w:t>
       </w:r>
     </w:p>
     <w:p>
@@ -375,7 +446,22 @@
           <w:szCs w:val="28"/>
           <w:lang w:val="id-ID"/>
         </w:rPr>
-        <w:t xml:space="preserve">Membantu vendor dan freelancer dalam hal </w:t>
+        <w:t xml:space="preserve">Membantu vendor dan </w:t>
+      </w:r>
+      <w:r>
+        <w:rPr>
+          <w:i/>
+          <w:szCs w:val="28"/>
+          <w:lang w:val="id-ID"/>
+        </w:rPr>
+        <w:t>freelancer</w:t>
+      </w:r>
+      <w:r>
+        <w:rPr>
+          <w:szCs w:val="28"/>
+          <w:lang w:val="id-ID"/>
+        </w:rPr>
+        <w:t xml:space="preserve"> dalam hal </w:t>
       </w:r>
       <w:r>
         <w:rPr>
@@ -456,7 +542,22 @@
           <w:szCs w:val="28"/>
           <w:lang w:val="id-ID"/>
         </w:rPr>
-        <w:t>Freelancer, Vendor, Seeker dalam skala nasional.</w:t>
+        <w:t xml:space="preserve">Freelancer, vendor, </w:t>
+      </w:r>
+      <w:r>
+        <w:rPr>
+          <w:i/>
+          <w:szCs w:val="28"/>
+          <w:lang w:val="id-ID"/>
+        </w:rPr>
+        <w:t>seeker</w:t>
+      </w:r>
+      <w:r>
+        <w:rPr>
+          <w:szCs w:val="28"/>
+          <w:lang w:val="id-ID"/>
+        </w:rPr>
+        <w:t xml:space="preserve"> dalam skala nasional.</w:t>
       </w:r>
     </w:p>
     <w:p>
@@ -490,7 +591,22 @@
           <w:szCs w:val="28"/>
           <w:lang w:val="id-ID"/>
         </w:rPr>
-        <w:t>Keluaran Yang Diharapkan</w:t>
+        <w:t xml:space="preserve">Keluaran </w:t>
+      </w:r>
+      <w:r>
+        <w:rPr>
+          <w:b/>
+          <w:szCs w:val="28"/>
+        </w:rPr>
+        <w:t>y</w:t>
+      </w:r>
+      <w:r>
+        <w:rPr>
+          <w:b/>
+          <w:szCs w:val="28"/>
+          <w:lang w:val="id-ID"/>
+        </w:rPr>
+        <w:t>ang Diharapkan</w:t>
       </w:r>
     </w:p>
     <w:p>
@@ -507,21 +623,22 @@
           <w:szCs w:val="28"/>
           <w:lang w:val="id-ID"/>
         </w:rPr>
-        <w:t>M</w:t>
-      </w:r>
-      <w:r>
-        <w:rPr>
-          <w:szCs w:val="28"/>
-          <w:lang w:val="id-ID"/>
-        </w:rPr>
-        <w:t xml:space="preserve">empercepat </w:t>
-      </w:r>
-      <w:r>
-        <w:rPr>
-          <w:szCs w:val="28"/>
-          <w:lang w:val="id-ID"/>
-        </w:rPr>
-        <w:t>dan mengoptimalkan peluang dari freelancer untuk mendapatkan pekerjaan.</w:t>
+        <w:t xml:space="preserve">Mempercepat dan mengoptimalkan peluang dari </w:t>
+      </w:r>
+      <w:r>
+        <w:rPr>
+          <w:i/>
+          <w:szCs w:val="28"/>
+          <w:lang w:val="id-ID"/>
+        </w:rPr>
+        <w:t>freelancer</w:t>
+      </w:r>
+      <w:r>
+        <w:rPr>
+          <w:szCs w:val="28"/>
+          <w:lang w:val="id-ID"/>
+        </w:rPr>
+        <w:t xml:space="preserve"> untuk mendapatkan pekerjaan.</w:t>
       </w:r>
     </w:p>
     <w:p>
@@ -558,7 +675,16 @@
           <w:szCs w:val="28"/>
           <w:lang w:val="id-ID"/>
         </w:rPr>
-        <w:t>Daftar Resiko Yang Teridentifikasi</w:t>
+        <w:t>Daftar Risiko y</w:t>
+      </w:r>
+      <w:r>
+        <w:rPr>
+          <w:b/>
+          <w:sz w:val="28"/>
+          <w:szCs w:val="28"/>
+          <w:lang w:val="id-ID"/>
+        </w:rPr>
+        <w:t>ang Teridentifikasi</w:t>
       </w:r>
     </w:p>
     <w:p>
@@ -667,14 +793,7 @@
           <w:szCs w:val="28"/>
           <w:lang w:val="id-ID"/>
         </w:rPr>
-        <w:t>Membutuhkan waktu dan usaha yang lebih untuk mempelajari penggunaan API dari media sosial (Facebook, LinkedIn)</w:t>
-      </w:r>
-      <w:r>
-        <w:rPr>
-          <w:szCs w:val="28"/>
-          <w:lang w:val="id-ID"/>
-        </w:rPr>
-        <w:t>.</w:t>
+        <w:t>Membutuhkan waktu dan usaha yang lebih untuk mempelajari penggunaan API dari media sosial (Facebook, LinkedIn).</w:t>
       </w:r>
     </w:p>
     <w:p>
@@ -781,14 +900,7 @@
           <w:szCs w:val="28"/>
           <w:lang w:val="id-ID"/>
         </w:rPr>
-        <w:t>Estimasi w</w:t>
-      </w:r>
-      <w:r>
-        <w:rPr>
-          <w:szCs w:val="28"/>
-          <w:lang w:val="id-ID"/>
-        </w:rPr>
-        <w:t>aktu yang dibutuhkan untuk mengerjakan proyek ini adalah:</w:t>
+        <w:t>Estimasi waktu yang dibutuhkan untuk mengerjakan proyek ini adalah:</w:t>
       </w:r>
     </w:p>
     <w:p>
@@ -830,14 +942,7 @@
           <w:szCs w:val="28"/>
           <w:lang w:val="id-ID"/>
         </w:rPr>
-        <w:t xml:space="preserve">3 sprint </w:t>
-      </w:r>
-      <w:r>
-        <w:rPr>
-          <w:szCs w:val="28"/>
-          <w:lang w:val="id-ID"/>
-        </w:rPr>
-        <w:t xml:space="preserve">untuk fase </w:t>
+        <w:t xml:space="preserve">3 sprint untuk fase </w:t>
       </w:r>
       <w:r>
         <w:rPr>
@@ -852,28 +957,7 @@
           <w:szCs w:val="28"/>
           <w:lang w:val="id-ID"/>
         </w:rPr>
-        <w:t xml:space="preserve"> </w:t>
-      </w:r>
-      <w:r>
-        <w:rPr>
-          <w:szCs w:val="28"/>
-          <w:lang w:val="id-ID"/>
-        </w:rPr>
-        <w:t xml:space="preserve">dengan masing-masing </w:t>
-      </w:r>
-      <w:r>
-        <w:rPr>
-          <w:szCs w:val="28"/>
-          <w:lang w:val="id-ID"/>
-        </w:rPr>
-        <w:t xml:space="preserve">berdurasi </w:t>
-      </w:r>
-      <w:r>
-        <w:rPr>
-          <w:szCs w:val="28"/>
-          <w:lang w:val="id-ID"/>
-        </w:rPr>
-        <w:t>3 minggu</w:t>
+        <w:t xml:space="preserve"> dengan masing-masing berdurasi 3 minggu</w:t>
       </w:r>
     </w:p>
     <w:p>
@@ -924,8 +1008,6 @@
           <w:lang w:val="id-ID"/>
         </w:rPr>
       </w:pPr>
-      <w:bookmarkStart w:id="0" w:name="_GoBack"/>
-      <w:bookmarkEnd w:id="0"/>
     </w:p>
     <w:p>
       <w:pPr>
@@ -1043,14 +1125,7 @@
           <w:szCs w:val="28"/>
           <w:lang w:val="id-ID"/>
         </w:rPr>
-        <w:t xml:space="preserve">:  </w:t>
-      </w:r>
-      <w:r>
-        <w:rPr>
-          <w:szCs w:val="28"/>
-          <w:lang w:val="id-ID"/>
-        </w:rPr>
-        <w:t>Kemas Ramadhan</w:t>
+        <w:t>:  Kemas Ramadhan</w:t>
       </w:r>
     </w:p>
     <w:p>
@@ -1303,6 +1378,7 @@
         <w:t>Isnaeni Nurohmah</w:t>
       </w:r>
     </w:p>
+    <w:p/>
     <w:sectPr>
       <w:pgSz w:w="11900" w:h="16840"/>
       <w:pgMar w:top="1440" w:right="1440" w:bottom="1440" w:left="1440" w:header="708" w:footer="708" w:gutter="0"/>

</xml_diff>

<commit_message>
penambahan data pada latar belakang
</commit_message>
<xml_diff>
--- a/Project Documentation/Project Charter/Project Charter Kelompok A2.docx
+++ b/Project Documentation/Project Charter/Project Charter Kelompok A2.docx
@@ -1024,62 +1024,159 @@
           <w:szCs w:val="28"/>
         </w:rPr>
       </w:pPr>
-      <w:r>
-        <w:rPr>
-          <w:szCs w:val="28"/>
-          <w:lang w:val="id-ID"/>
-        </w:rPr>
-        <w:t xml:space="preserve">Sebagian besar masyarakat Indonesia masih mencari sumber daya manusia, </w:t>
-      </w:r>
-      <w:r>
-        <w:rPr>
-          <w:i/>
-          <w:szCs w:val="28"/>
-          <w:lang w:val="id-ID"/>
-        </w:rPr>
-        <w:t>outsourcing</w:t>
-      </w:r>
-      <w:r>
-        <w:rPr>
-          <w:szCs w:val="28"/>
-          <w:lang w:val="id-ID"/>
+      <w:proofErr w:type="spellStart"/>
+      <w:r>
+        <w:rPr>
+          <w:szCs w:val="28"/>
+        </w:rPr>
+        <w:t>Berdasarkan</w:t>
+      </w:r>
+      <w:proofErr w:type="spellEnd"/>
+      <w:r>
+        <w:rPr>
+          <w:szCs w:val="28"/>
+        </w:rPr>
+        <w:t xml:space="preserve"> survey yang kami </w:t>
+      </w:r>
+      <w:proofErr w:type="spellStart"/>
+      <w:r>
+        <w:rPr>
+          <w:szCs w:val="28"/>
+        </w:rPr>
+        <w:t>lakukan</w:t>
+      </w:r>
+      <w:proofErr w:type="spellEnd"/>
+      <w:r>
+        <w:rPr>
+          <w:szCs w:val="28"/>
         </w:rPr>
         <w:t xml:space="preserve">, </w:t>
       </w:r>
-      <w:r>
-        <w:rPr>
-          <w:i/>
-          <w:szCs w:val="28"/>
-          <w:lang w:val="id-ID"/>
-        </w:rPr>
-        <w:t>freelancer</w:t>
-      </w:r>
-      <w:r>
-        <w:rPr>
-          <w:szCs w:val="28"/>
-          <w:lang w:val="id-ID"/>
-        </w:rPr>
-        <w:t xml:space="preserve"> atau vendor dari mulut ke mulut atau melalui kenalan</w:t>
-      </w:r>
-      <w:r>
-        <w:rPr>
-          <w:szCs w:val="28"/>
-        </w:rPr>
-        <w:t>(</w:t>
-      </w:r>
-      <w:proofErr w:type="spellStart"/>
-      <w:r>
-        <w:rPr>
-          <w:szCs w:val="28"/>
-        </w:rPr>
-        <w:t>perlu</w:t>
-      </w:r>
-      <w:proofErr w:type="spellEnd"/>
-      <w:r>
-        <w:rPr>
-          <w:szCs w:val="28"/>
-        </w:rPr>
-        <w:t xml:space="preserve"> survey)</w:t>
+      <w:proofErr w:type="spellStart"/>
+      <w:r>
+        <w:rPr>
+          <w:szCs w:val="28"/>
+        </w:rPr>
+        <w:t>kebanyakan</w:t>
+      </w:r>
+      <w:proofErr w:type="spellEnd"/>
+      <w:r>
+        <w:rPr>
+          <w:szCs w:val="28"/>
+        </w:rPr>
+        <w:t xml:space="preserve"> orang </w:t>
+      </w:r>
+      <w:proofErr w:type="spellStart"/>
+      <w:r>
+        <w:rPr>
+          <w:szCs w:val="28"/>
+        </w:rPr>
+        <w:t>masih</w:t>
+      </w:r>
+      <w:proofErr w:type="spellEnd"/>
+      <w:r>
+        <w:rPr>
+          <w:szCs w:val="28"/>
+        </w:rPr>
+        <w:t xml:space="preserve"> </w:t>
+      </w:r>
+      <w:proofErr w:type="spellStart"/>
+      <w:r>
+        <w:rPr>
+          <w:szCs w:val="28"/>
+        </w:rPr>
+        <w:t>mengandalkan</w:t>
+      </w:r>
+      <w:proofErr w:type="spellEnd"/>
+      <w:r>
+        <w:rPr>
+          <w:szCs w:val="28"/>
+        </w:rPr>
+        <w:t xml:space="preserve"> </w:t>
+      </w:r>
+      <w:proofErr w:type="spellStart"/>
+      <w:r>
+        <w:rPr>
+          <w:szCs w:val="28"/>
+        </w:rPr>
+        <w:t>kenalan</w:t>
+      </w:r>
+      <w:proofErr w:type="spellEnd"/>
+      <w:r>
+        <w:rPr>
+          <w:szCs w:val="28"/>
+        </w:rPr>
+        <w:t xml:space="preserve"> </w:t>
+      </w:r>
+      <w:proofErr w:type="spellStart"/>
+      <w:r>
+        <w:rPr>
+          <w:szCs w:val="28"/>
+        </w:rPr>
+        <w:t>atau</w:t>
+      </w:r>
+      <w:proofErr w:type="spellEnd"/>
+      <w:r>
+        <w:rPr>
+          <w:szCs w:val="28"/>
+        </w:rPr>
+        <w:t xml:space="preserve"> </w:t>
+      </w:r>
+      <w:proofErr w:type="spellStart"/>
+      <w:r>
+        <w:rPr>
+          <w:szCs w:val="28"/>
+        </w:rPr>
+        <w:t>teman</w:t>
+      </w:r>
+      <w:proofErr w:type="spellEnd"/>
+      <w:r>
+        <w:rPr>
+          <w:szCs w:val="28"/>
+        </w:rPr>
+        <w:t xml:space="preserve"> </w:t>
+      </w:r>
+      <w:proofErr w:type="spellStart"/>
+      <w:r>
+        <w:rPr>
+          <w:szCs w:val="28"/>
+        </w:rPr>
+        <w:t>untuk</w:t>
+      </w:r>
+      <w:proofErr w:type="spellEnd"/>
+      <w:r>
+        <w:rPr>
+          <w:szCs w:val="28"/>
+        </w:rPr>
+        <w:t xml:space="preserve"> </w:t>
+      </w:r>
+      <w:proofErr w:type="spellStart"/>
+      <w:r>
+        <w:rPr>
+          <w:szCs w:val="28"/>
+        </w:rPr>
+        <w:t>mencari</w:t>
+      </w:r>
+      <w:proofErr w:type="spellEnd"/>
+      <w:r>
+        <w:rPr>
+          <w:szCs w:val="28"/>
+        </w:rPr>
+        <w:t xml:space="preserve"> </w:t>
+      </w:r>
+      <w:proofErr w:type="gramStart"/>
+      <w:r>
+        <w:rPr>
+          <w:szCs w:val="28"/>
+        </w:rPr>
+        <w:t>freelance(</w:t>
+      </w:r>
+      <w:proofErr w:type="gramEnd"/>
+      <w:r>
+        <w:rPr>
+          <w:szCs w:val="28"/>
+        </w:rPr>
+        <w:t>40,9%)</w:t>
       </w:r>
       <w:r>
         <w:rPr>
@@ -1785,7 +1882,21 @@
         <w:rPr>
           <w:szCs w:val="28"/>
         </w:rPr>
-        <w:t xml:space="preserve"> acara. </w:t>
+        <w:t xml:space="preserve"> </w:t>
+      </w:r>
+      <w:proofErr w:type="spellStart"/>
+      <w:r>
+        <w:rPr>
+          <w:szCs w:val="28"/>
+        </w:rPr>
+        <w:t>acara</w:t>
+      </w:r>
+      <w:proofErr w:type="spellEnd"/>
+      <w:r>
+        <w:rPr>
+          <w:szCs w:val="28"/>
+        </w:rPr>
+        <w:t xml:space="preserve">. </w:t>
       </w:r>
       <w:proofErr w:type="spellStart"/>
       <w:r>
@@ -1840,7 +1951,21 @@
         <w:rPr>
           <w:szCs w:val="28"/>
         </w:rPr>
-        <w:t xml:space="preserve"> acara </w:t>
+        <w:t xml:space="preserve"> </w:t>
+      </w:r>
+      <w:proofErr w:type="spellStart"/>
+      <w:r>
+        <w:rPr>
+          <w:szCs w:val="28"/>
+        </w:rPr>
+        <w:t>acara</w:t>
+      </w:r>
+      <w:proofErr w:type="spellEnd"/>
+      <w:r>
+        <w:rPr>
+          <w:szCs w:val="28"/>
+        </w:rPr>
+        <w:t xml:space="preserve"> </w:t>
       </w:r>
       <w:proofErr w:type="spellStart"/>
       <w:r>
@@ -1944,7 +2069,6 @@
         </w:rPr>
         <w:t xml:space="preserve"> </w:t>
       </w:r>
-      <w:bookmarkStart w:id="0" w:name="_GoBack"/>
       <w:r>
         <w:rPr>
           <w:szCs w:val="28"/>
@@ -2112,105 +2236,111 @@
         <w:rPr>
           <w:szCs w:val="28"/>
         </w:rPr>
+        <w:t>memfasilitasi</w:t>
+      </w:r>
+      <w:proofErr w:type="spellEnd"/>
+      <w:r>
+        <w:rPr>
+          <w:szCs w:val="28"/>
+        </w:rPr>
+        <w:t xml:space="preserve"> </w:t>
+      </w:r>
+      <w:proofErr w:type="spellStart"/>
+      <w:r>
+        <w:rPr>
+          <w:szCs w:val="28"/>
+        </w:rPr>
+        <w:t>jenis</w:t>
+      </w:r>
+      <w:proofErr w:type="spellEnd"/>
+      <w:r>
+        <w:rPr>
+          <w:szCs w:val="28"/>
+        </w:rPr>
+        <w:t xml:space="preserve"> </w:t>
+      </w:r>
+      <w:proofErr w:type="spellStart"/>
+      <w:r>
+        <w:rPr>
+          <w:szCs w:val="28"/>
+        </w:rPr>
+        <w:t>pekerjaan</w:t>
+      </w:r>
+      <w:proofErr w:type="spellEnd"/>
+      <w:r>
+        <w:rPr>
+          <w:szCs w:val="28"/>
+        </w:rPr>
+        <w:t xml:space="preserve"> yang </w:t>
+      </w:r>
+      <w:proofErr w:type="spellStart"/>
+      <w:r>
+        <w:rPr>
+          <w:szCs w:val="28"/>
+        </w:rPr>
+        <w:t>umumnya</w:t>
+      </w:r>
+      <w:proofErr w:type="spellEnd"/>
+      <w:r>
+        <w:rPr>
+          <w:szCs w:val="28"/>
+        </w:rPr>
+        <w:t xml:space="preserve"> </w:t>
+      </w:r>
+      <w:proofErr w:type="spellStart"/>
+      <w:r>
+        <w:rPr>
+          <w:szCs w:val="28"/>
+        </w:rPr>
+        <w:t>dapat</w:t>
+      </w:r>
+      <w:proofErr w:type="spellEnd"/>
+      <w:r>
+        <w:rPr>
+          <w:szCs w:val="28"/>
+        </w:rPr>
+        <w:t xml:space="preserve"> </w:t>
+      </w:r>
+      <w:proofErr w:type="spellStart"/>
+      <w:r>
+        <w:rPr>
+          <w:szCs w:val="28"/>
+        </w:rPr>
+        <w:t>di</w:t>
+      </w:r>
+      <w:r>
+        <w:rPr>
+          <w:szCs w:val="28"/>
+        </w:rPr>
+        <w:t>kerjakan</w:t>
+      </w:r>
+      <w:proofErr w:type="spellEnd"/>
+      <w:r>
+        <w:rPr>
+          <w:szCs w:val="28"/>
+        </w:rPr>
+        <w:t xml:space="preserve"> </w:t>
+      </w:r>
+      <w:proofErr w:type="spellStart"/>
+      <w:r>
+        <w:rPr>
+          <w:szCs w:val="28"/>
+        </w:rPr>
+        <w:t>secara</w:t>
+      </w:r>
+      <w:proofErr w:type="spellEnd"/>
+      <w:r>
+        <w:rPr>
+          <w:szCs w:val="28"/>
+        </w:rPr>
+        <w:t xml:space="preserve"> </w:t>
+      </w:r>
+      <w:r>
+        <w:rPr>
+          <w:szCs w:val="28"/>
+        </w:rPr>
         <w:lastRenderedPageBreak/>
-        <w:t>memfasilitasi</w:t>
-      </w:r>
-      <w:proofErr w:type="spellEnd"/>
-      <w:r>
-        <w:rPr>
-          <w:szCs w:val="28"/>
-        </w:rPr>
-        <w:t xml:space="preserve"> </w:t>
-      </w:r>
-      <w:proofErr w:type="spellStart"/>
-      <w:r>
-        <w:rPr>
-          <w:szCs w:val="28"/>
-        </w:rPr>
-        <w:t>jenis</w:t>
-      </w:r>
-      <w:proofErr w:type="spellEnd"/>
-      <w:r>
-        <w:rPr>
-          <w:szCs w:val="28"/>
-        </w:rPr>
-        <w:t xml:space="preserve"> </w:t>
-      </w:r>
-      <w:proofErr w:type="spellStart"/>
-      <w:r>
-        <w:rPr>
-          <w:szCs w:val="28"/>
-        </w:rPr>
-        <w:t>pekerjaan</w:t>
-      </w:r>
-      <w:proofErr w:type="spellEnd"/>
-      <w:r>
-        <w:rPr>
-          <w:szCs w:val="28"/>
-        </w:rPr>
-        <w:t xml:space="preserve"> yang </w:t>
-      </w:r>
-      <w:proofErr w:type="spellStart"/>
-      <w:r>
-        <w:rPr>
-          <w:szCs w:val="28"/>
-        </w:rPr>
-        <w:t>umumnya</w:t>
-      </w:r>
-      <w:proofErr w:type="spellEnd"/>
-      <w:r>
-        <w:rPr>
-          <w:szCs w:val="28"/>
-        </w:rPr>
-        <w:t xml:space="preserve"> </w:t>
-      </w:r>
-      <w:proofErr w:type="spellStart"/>
-      <w:r>
-        <w:rPr>
-          <w:szCs w:val="28"/>
-        </w:rPr>
-        <w:t>dapat</w:t>
-      </w:r>
-      <w:proofErr w:type="spellEnd"/>
-      <w:r>
-        <w:rPr>
-          <w:szCs w:val="28"/>
-        </w:rPr>
-        <w:t xml:space="preserve"> </w:t>
-      </w:r>
-      <w:proofErr w:type="spellStart"/>
-      <w:r>
-        <w:rPr>
-          <w:szCs w:val="28"/>
-        </w:rPr>
-        <w:t>di</w:t>
-      </w:r>
-      <w:r>
-        <w:rPr>
-          <w:szCs w:val="28"/>
-        </w:rPr>
-        <w:t>kerjakan</w:t>
-      </w:r>
-      <w:proofErr w:type="spellEnd"/>
-      <w:r>
-        <w:rPr>
-          <w:szCs w:val="28"/>
-        </w:rPr>
-        <w:t xml:space="preserve"> </w:t>
-      </w:r>
-      <w:proofErr w:type="spellStart"/>
-      <w:r>
-        <w:rPr>
-          <w:szCs w:val="28"/>
-        </w:rPr>
-        <w:t>secara</w:t>
-      </w:r>
-      <w:proofErr w:type="spellEnd"/>
-      <w:r>
-        <w:rPr>
-          <w:szCs w:val="28"/>
-        </w:rPr>
-        <w:t xml:space="preserve"> outsourcing</w:t>
+        <w:t>outsourcing</w:t>
       </w:r>
       <w:r>
         <w:rPr>
@@ -2329,7 +2459,6 @@
         <w:t xml:space="preserve"> </w:t>
       </w:r>
     </w:p>
-    <w:bookmarkEnd w:id="0"/>
     <w:p>
       <w:pPr>
         <w:ind w:left="1134"/>
@@ -3612,7 +3741,21 @@
         <w:rPr>
           <w:szCs w:val="28"/>
         </w:rPr>
-        <w:t xml:space="preserve"> kami juga </w:t>
+        <w:t xml:space="preserve"> kami </w:t>
+      </w:r>
+      <w:proofErr w:type="spellStart"/>
+      <w:r>
+        <w:rPr>
+          <w:szCs w:val="28"/>
+        </w:rPr>
+        <w:t>juga</w:t>
+      </w:r>
+      <w:proofErr w:type="spellEnd"/>
+      <w:r>
+        <w:rPr>
+          <w:szCs w:val="28"/>
+        </w:rPr>
+        <w:t xml:space="preserve"> </w:t>
       </w:r>
       <w:proofErr w:type="spellStart"/>
       <w:r>
@@ -5527,7 +5670,6 @@
           <w:szCs w:val="28"/>
           <w:lang w:val="id-ID"/>
         </w:rPr>
-        <w:lastRenderedPageBreak/>
         <w:t>Estimasi w</w:t>
       </w:r>
       <w:r>
@@ -5556,6 +5698,7 @@
           <w:szCs w:val="28"/>
           <w:lang w:val="id-ID"/>
         </w:rPr>
+        <w:lastRenderedPageBreak/>
         <w:t>5 minggu pertama untuk planning</w:t>
       </w:r>
     </w:p>
@@ -6171,6 +6314,8 @@
         </w:rPr>
         <w:t>Rindra Wiska</w:t>
       </w:r>
+      <w:bookmarkStart w:id="0" w:name="_GoBack"/>
+      <w:bookmarkEnd w:id="0"/>
     </w:p>
     <w:p>
       <w:pPr>
@@ -6203,13 +6348,17 @@
         </w:numPr>
         <w:jc w:val="both"/>
         <w:rPr>
-          <w:szCs w:val="28"/>
-          <w:lang w:val="id-ID"/>
-        </w:rPr>
-      </w:pPr>
-      <w:proofErr w:type="spellStart"/>
-      <w:r>
-        <w:rPr>
+          <w:b/>
+          <w:sz w:val="28"/>
+          <w:szCs w:val="28"/>
+          <w:lang w:val="id-ID"/>
+        </w:rPr>
+      </w:pPr>
+      <w:proofErr w:type="spellStart"/>
+      <w:r>
+        <w:rPr>
+          <w:b/>
+          <w:sz w:val="28"/>
           <w:szCs w:val="28"/>
         </w:rPr>
         <w:t>Referensi</w:t>
@@ -6321,7 +6470,7 @@
 
 <file path=word/numbering.xml><?xml version="1.0" encoding="utf-8"?>
 <w:numbering xmlns:wpc="http://schemas.microsoft.com/office/word/2010/wordprocessingCanvas" xmlns:mc="http://schemas.openxmlformats.org/markup-compatibility/2006" xmlns:o="urn:schemas-microsoft-com:office:office" xmlns:r="http://schemas.openxmlformats.org/officeDocument/2006/relationships" xmlns:m="http://schemas.openxmlformats.org/officeDocument/2006/math" xmlns:v="urn:schemas-microsoft-com:vml" xmlns:wp14="http://schemas.microsoft.com/office/word/2010/wordprocessingDrawing" xmlns:wp="http://schemas.openxmlformats.org/drawingml/2006/wordprocessingDrawing" xmlns:w10="urn:schemas-microsoft-com:office:word" xmlns:w="http://schemas.openxmlformats.org/wordprocessingml/2006/main" xmlns:w14="http://schemas.microsoft.com/office/word/2010/wordml" xmlns:w15="http://schemas.microsoft.com/office/word/2012/wordml" xmlns:wpg="http://schemas.microsoft.com/office/word/2010/wordprocessingGroup" xmlns:wpi="http://schemas.microsoft.com/office/word/2010/wordprocessingInk" xmlns:wne="http://schemas.microsoft.com/office/word/2006/wordml" xmlns:wps="http://schemas.microsoft.com/office/word/2010/wordprocessingShape" mc:Ignorable="w14 w15 wp14">
-  <w:abstractNum w:abstractNumId="0" w15:restartNumberingAfterBreak="0">
+  <w:abstractNum w:abstractNumId="0">
     <w:nsid w:val="0C205D45"/>
     <w:multiLevelType w:val="hybridMultilevel"/>
     <w:tmpl w:val="D88E3E90"/>
@@ -6434,7 +6583,7 @@
       </w:rPr>
     </w:lvl>
   </w:abstractNum>
-  <w:abstractNum w:abstractNumId="1" w15:restartNumberingAfterBreak="0">
+  <w:abstractNum w:abstractNumId="1">
     <w:nsid w:val="2D816B0B"/>
     <w:multiLevelType w:val="hybridMultilevel"/>
     <w:tmpl w:val="3D147D92"/>
@@ -6547,7 +6696,7 @@
       </w:rPr>
     </w:lvl>
   </w:abstractNum>
-  <w:abstractNum w:abstractNumId="2" w15:restartNumberingAfterBreak="0">
+  <w:abstractNum w:abstractNumId="2">
     <w:nsid w:val="4BEA2775"/>
     <w:multiLevelType w:val="hybridMultilevel"/>
     <w:tmpl w:val="EC8C6788"/>
@@ -6636,7 +6785,7 @@
       </w:pPr>
     </w:lvl>
   </w:abstractNum>
-  <w:abstractNum w:abstractNumId="3" w15:restartNumberingAfterBreak="0">
+  <w:abstractNum w:abstractNumId="3">
     <w:nsid w:val="63FA2BEE"/>
     <w:multiLevelType w:val="hybridMultilevel"/>
     <w:tmpl w:val="18D873A2"/>
@@ -6749,7 +6898,7 @@
       </w:rPr>
     </w:lvl>
   </w:abstractNum>
-  <w:abstractNum w:abstractNumId="4" w15:restartNumberingAfterBreak="0">
+  <w:abstractNum w:abstractNumId="4">
     <w:nsid w:val="6FF60A0A"/>
     <w:multiLevelType w:val="hybridMultilevel"/>
     <w:tmpl w:val="9D6A6E10"/>
@@ -6862,7 +7011,7 @@
       </w:rPr>
     </w:lvl>
   </w:abstractNum>
-  <w:abstractNum w:abstractNumId="5" w15:restartNumberingAfterBreak="0">
+  <w:abstractNum w:abstractNumId="5">
     <w:nsid w:val="70985059"/>
     <w:multiLevelType w:val="hybridMultilevel"/>
     <w:tmpl w:val="9948E998"/>

</xml_diff>